<commit_message>
lab_4 is in progress
</commit_message>
<xml_diff>
--- a/lab_3/attachments/report.docx
+++ b/lab_3/attachments/report.docx
@@ -507,8 +507,9 @@
     <w:sdt>
       <w:sdtPr>
         <w:rPr>
-          <w:rFonts w:eastAsia="Times New Roman"/>
+          <w:rFonts w:ascii="Times New Roman" w:eastAsia="Times New Roman" w:hAnsi="Times New Roman"/>
           <w:color w:val="000000"/>
+          <w:sz w:val="24"/>
           <w:lang w:val="ru-RU" w:eastAsia="zh-CN"/>
         </w:rPr>
         <w:id w:val="-1545981049"/>
@@ -519,11 +520,10 @@
       </w:sdtPr>
       <w:sdtEndPr>
         <w:rPr>
-          <w:rFonts w:ascii="Times New Roman" w:eastAsiaTheme="minorHAnsi" w:hAnsi="Times New Roman"/>
+          <w:rFonts w:eastAsiaTheme="minorHAnsi"/>
           <w:b/>
           <w:bCs/>
           <w:color w:val="auto"/>
-          <w:sz w:val="24"/>
           <w:lang w:eastAsia="en-US"/>
         </w:rPr>
       </w:sdtEndPr>
@@ -572,7 +572,7 @@
             </w:rPr>
             <w:fldChar w:fldCharType="separate"/>
           </w:r>
-          <w:hyperlink w:anchor="_Toc95823317" w:history="1">
+          <w:hyperlink w:anchor="_Toc101523497" w:history="1">
             <w:r>
               <w:rPr>
                 <w:rStyle w:val="a7"/>
@@ -595,7 +595,7 @@
                 <w:rStyle w:val="a7"/>
                 <w:noProof/>
               </w:rPr>
-              <w:t>Часть 1</w:t>
+              <w:t>Основная часть</w:t>
             </w:r>
             <w:r>
               <w:rPr>
@@ -616,7 +616,7 @@
                 <w:noProof/>
                 <w:webHidden/>
               </w:rPr>
-              <w:instrText xml:space="preserve"> PAGEREF _Toc95823317 \h </w:instrText>
+              <w:instrText xml:space="preserve"> PAGEREF _Toc101523497 \h </w:instrText>
             </w:r>
             <w:r>
               <w:rPr>
@@ -662,7 +662,7 @@
               <w:lang w:eastAsia="ru-RU"/>
             </w:rPr>
           </w:pPr>
-          <w:hyperlink w:anchor="_Toc95823318" w:history="1">
+          <w:hyperlink w:anchor="_Toc101523498" w:history="1">
             <w:r>
               <w:rPr>
                 <w:rStyle w:val="a7"/>
@@ -685,15 +685,7 @@
                 <w:rStyle w:val="a7"/>
                 <w:noProof/>
               </w:rPr>
-              <w:t xml:space="preserve">Разработать в соответствии со своим вариантом модель нейронной сети на </w:t>
-            </w:r>
-            <w:r>
-              <w:rPr>
-                <w:rStyle w:val="a7"/>
-                <w:noProof/>
-                <w:lang w:val="en-US"/>
-              </w:rPr>
-              <w:t>python</w:t>
+              <w:t>Ознакомиться с материалами из руководств</w:t>
             </w:r>
             <w:r>
               <w:rPr>
@@ -714,7 +706,7 @@
                 <w:noProof/>
                 <w:webHidden/>
               </w:rPr>
-              <w:instrText xml:space="preserve"> PAGEREF _Toc95823318 \h </w:instrText>
+              <w:instrText xml:space="preserve"> PAGEREF _Toc101523498 \h </w:instrText>
             </w:r>
             <w:r>
               <w:rPr>
@@ -760,7 +752,7 @@
               <w:lang w:eastAsia="ru-RU"/>
             </w:rPr>
           </w:pPr>
-          <w:hyperlink w:anchor="_Toc95823319" w:history="1">
+          <w:hyperlink w:anchor="_Toc101523499" w:history="1">
             <w:r>
               <w:rPr>
                 <w:rStyle w:val="a7"/>
@@ -783,7 +775,7 @@
                 <w:rStyle w:val="a7"/>
                 <w:noProof/>
               </w:rPr>
-              <w:t>Продемонстрировать работу нейронной сети</w:t>
+              <w:t>Скачать файлы из репозитория</w:t>
             </w:r>
             <w:r>
               <w:rPr>
@@ -804,7 +796,406 @@
                 <w:noProof/>
                 <w:webHidden/>
               </w:rPr>
-              <w:instrText xml:space="preserve"> PAGEREF _Toc95823319 \h </w:instrText>
+              <w:instrText xml:space="preserve"> PAGEREF _Toc101523499 \h </w:instrText>
+            </w:r>
+            <w:r>
+              <w:rPr>
+                <w:noProof/>
+                <w:webHidden/>
+              </w:rPr>
+            </w:r>
+            <w:r>
+              <w:rPr>
+                <w:noProof/>
+                <w:webHidden/>
+              </w:rPr>
+              <w:fldChar w:fldCharType="separate"/>
+            </w:r>
+            <w:r>
+              <w:rPr>
+                <w:noProof/>
+                <w:webHidden/>
+              </w:rPr>
+              <w:t>3</w:t>
+            </w:r>
+            <w:r>
+              <w:rPr>
+                <w:noProof/>
+                <w:webHidden/>
+              </w:rPr>
+              <w:fldChar w:fldCharType="end"/>
+            </w:r>
+          </w:hyperlink>
+        </w:p>
+        <w:p>
+          <w:pPr>
+            <w:pStyle w:val="15"/>
+            <w:tabs>
+              <w:tab w:val="left" w:pos="1320"/>
+              <w:tab w:val="right" w:leader="dot" w:pos="9855"/>
+            </w:tabs>
+            <w:rPr>
+              <w:rFonts w:asciiTheme="minorHAnsi" w:eastAsiaTheme="minorEastAsia" w:hAnsiTheme="minorHAnsi" w:cstheme="minorBidi"/>
+              <w:noProof/>
+              <w:sz w:val="22"/>
+              <w:szCs w:val="22"/>
+              <w:lang w:eastAsia="ru-RU"/>
+            </w:rPr>
+          </w:pPr>
+          <w:hyperlink w:anchor="_Toc101523500" w:history="1">
+            <w:r>
+              <w:rPr>
+                <w:rStyle w:val="a7"/>
+                <w:noProof/>
+                <w:lang w:val="en-US"/>
+              </w:rPr>
+              <w:t>1.3.</w:t>
+            </w:r>
+            <w:r>
+              <w:rPr>
+                <w:rFonts w:asciiTheme="minorHAnsi" w:eastAsiaTheme="minorEastAsia" w:hAnsiTheme="minorHAnsi" w:cstheme="minorBidi"/>
+                <w:noProof/>
+                <w:sz w:val="22"/>
+                <w:szCs w:val="22"/>
+                <w:lang w:eastAsia="ru-RU"/>
+              </w:rPr>
+              <w:tab/>
+            </w:r>
+            <w:r>
+              <w:rPr>
+                <w:rStyle w:val="a7"/>
+                <w:noProof/>
+              </w:rPr>
+              <w:t xml:space="preserve">Повторить пример подключения камеры и </w:t>
+            </w:r>
+            <w:r>
+              <w:rPr>
+                <w:rStyle w:val="a7"/>
+                <w:noProof/>
+                <w:lang w:val="en-US"/>
+              </w:rPr>
+              <w:t>LCD</w:t>
+            </w:r>
+            <w:r>
+              <w:rPr>
+                <w:rStyle w:val="a7"/>
+                <w:noProof/>
+              </w:rPr>
+              <w:t xml:space="preserve"> экрана к ПЛИС </w:t>
+            </w:r>
+            <w:r>
+              <w:rPr>
+                <w:rStyle w:val="a7"/>
+                <w:noProof/>
+                <w:lang w:val="en-US"/>
+              </w:rPr>
+              <w:t>DE</w:t>
+            </w:r>
+            <w:r>
+              <w:rPr>
+                <w:rStyle w:val="a7"/>
+                <w:noProof/>
+              </w:rPr>
+              <w:t>0-</w:t>
+            </w:r>
+            <w:r>
+              <w:rPr>
+                <w:rStyle w:val="a7"/>
+                <w:noProof/>
+                <w:lang w:val="en-US"/>
+              </w:rPr>
+              <w:t>Nano</w:t>
+            </w:r>
+            <w:r>
+              <w:rPr>
+                <w:noProof/>
+                <w:webHidden/>
+              </w:rPr>
+              <w:tab/>
+            </w:r>
+            <w:r>
+              <w:rPr>
+                <w:noProof/>
+                <w:webHidden/>
+              </w:rPr>
+              <w:fldChar w:fldCharType="begin"/>
+            </w:r>
+            <w:r>
+              <w:rPr>
+                <w:noProof/>
+                <w:webHidden/>
+              </w:rPr>
+              <w:instrText xml:space="preserve"> PAGEREF _Toc101523500 \h </w:instrText>
+            </w:r>
+            <w:r>
+              <w:rPr>
+                <w:noProof/>
+                <w:webHidden/>
+              </w:rPr>
+            </w:r>
+            <w:r>
+              <w:rPr>
+                <w:noProof/>
+                <w:webHidden/>
+              </w:rPr>
+              <w:fldChar w:fldCharType="separate"/>
+            </w:r>
+            <w:r>
+              <w:rPr>
+                <w:noProof/>
+                <w:webHidden/>
+              </w:rPr>
+              <w:t>3</w:t>
+            </w:r>
+            <w:r>
+              <w:rPr>
+                <w:noProof/>
+                <w:webHidden/>
+              </w:rPr>
+              <w:fldChar w:fldCharType="end"/>
+            </w:r>
+          </w:hyperlink>
+        </w:p>
+        <w:p>
+          <w:pPr>
+            <w:pStyle w:val="15"/>
+            <w:tabs>
+              <w:tab w:val="left" w:pos="1320"/>
+              <w:tab w:val="right" w:leader="dot" w:pos="9855"/>
+            </w:tabs>
+            <w:rPr>
+              <w:rFonts w:asciiTheme="minorHAnsi" w:eastAsiaTheme="minorEastAsia" w:hAnsiTheme="minorHAnsi" w:cstheme="minorBidi"/>
+              <w:noProof/>
+              <w:sz w:val="22"/>
+              <w:szCs w:val="22"/>
+              <w:lang w:eastAsia="ru-RU"/>
+            </w:rPr>
+          </w:pPr>
+          <w:hyperlink w:anchor="_Toc101523501" w:history="1">
+            <w:r>
+              <w:rPr>
+                <w:rStyle w:val="a7"/>
+                <w:noProof/>
+              </w:rPr>
+              <w:t>1.4.</w:t>
+            </w:r>
+            <w:r>
+              <w:rPr>
+                <w:rFonts w:asciiTheme="minorHAnsi" w:eastAsiaTheme="minorEastAsia" w:hAnsiTheme="minorHAnsi" w:cstheme="minorBidi"/>
+                <w:noProof/>
+                <w:sz w:val="22"/>
+                <w:szCs w:val="22"/>
+                <w:lang w:eastAsia="ru-RU"/>
+              </w:rPr>
+              <w:tab/>
+            </w:r>
+            <w:r>
+              <w:rPr>
+                <w:rStyle w:val="a7"/>
+                <w:noProof/>
+              </w:rPr>
+              <w:t>Произвести обучение нейронной сети</w:t>
+            </w:r>
+            <w:r>
+              <w:rPr>
+                <w:noProof/>
+                <w:webHidden/>
+              </w:rPr>
+              <w:tab/>
+            </w:r>
+            <w:r>
+              <w:rPr>
+                <w:noProof/>
+                <w:webHidden/>
+              </w:rPr>
+              <w:fldChar w:fldCharType="begin"/>
+            </w:r>
+            <w:r>
+              <w:rPr>
+                <w:noProof/>
+                <w:webHidden/>
+              </w:rPr>
+              <w:instrText xml:space="preserve"> PAGEREF _Toc101523501 \h </w:instrText>
+            </w:r>
+            <w:r>
+              <w:rPr>
+                <w:noProof/>
+                <w:webHidden/>
+              </w:rPr>
+            </w:r>
+            <w:r>
+              <w:rPr>
+                <w:noProof/>
+                <w:webHidden/>
+              </w:rPr>
+              <w:fldChar w:fldCharType="separate"/>
+            </w:r>
+            <w:r>
+              <w:rPr>
+                <w:noProof/>
+                <w:webHidden/>
+              </w:rPr>
+              <w:t>3</w:t>
+            </w:r>
+            <w:r>
+              <w:rPr>
+                <w:noProof/>
+                <w:webHidden/>
+              </w:rPr>
+              <w:fldChar w:fldCharType="end"/>
+            </w:r>
+          </w:hyperlink>
+        </w:p>
+        <w:p>
+          <w:pPr>
+            <w:pStyle w:val="15"/>
+            <w:tabs>
+              <w:tab w:val="left" w:pos="1320"/>
+              <w:tab w:val="right" w:leader="dot" w:pos="9855"/>
+            </w:tabs>
+            <w:rPr>
+              <w:rFonts w:asciiTheme="minorHAnsi" w:eastAsiaTheme="minorEastAsia" w:hAnsiTheme="minorHAnsi" w:cstheme="minorBidi"/>
+              <w:noProof/>
+              <w:sz w:val="22"/>
+              <w:szCs w:val="22"/>
+              <w:lang w:eastAsia="ru-RU"/>
+            </w:rPr>
+          </w:pPr>
+          <w:hyperlink w:anchor="_Toc101523502" w:history="1">
+            <w:r>
+              <w:rPr>
+                <w:rStyle w:val="a7"/>
+                <w:noProof/>
+              </w:rPr>
+              <w:t>1.5.</w:t>
+            </w:r>
+            <w:r>
+              <w:rPr>
+                <w:rFonts w:asciiTheme="minorHAnsi" w:eastAsiaTheme="minorEastAsia" w:hAnsiTheme="minorHAnsi" w:cstheme="minorBidi"/>
+                <w:noProof/>
+                <w:sz w:val="22"/>
+                <w:szCs w:val="22"/>
+                <w:lang w:eastAsia="ru-RU"/>
+              </w:rPr>
+              <w:tab/>
+            </w:r>
+            <w:r>
+              <w:rPr>
+                <w:rStyle w:val="a7"/>
+                <w:noProof/>
+              </w:rPr>
+              <w:t>Запустить, скомпилировать и загрузить на плату проект</w:t>
+            </w:r>
+            <w:r>
+              <w:rPr>
+                <w:noProof/>
+                <w:webHidden/>
+              </w:rPr>
+              <w:tab/>
+            </w:r>
+            <w:r>
+              <w:rPr>
+                <w:noProof/>
+                <w:webHidden/>
+              </w:rPr>
+              <w:fldChar w:fldCharType="begin"/>
+            </w:r>
+            <w:r>
+              <w:rPr>
+                <w:noProof/>
+                <w:webHidden/>
+              </w:rPr>
+              <w:instrText xml:space="preserve"> PAGEREF _Toc101523502 \h </w:instrText>
+            </w:r>
+            <w:r>
+              <w:rPr>
+                <w:noProof/>
+                <w:webHidden/>
+              </w:rPr>
+            </w:r>
+            <w:r>
+              <w:rPr>
+                <w:noProof/>
+                <w:webHidden/>
+              </w:rPr>
+              <w:fldChar w:fldCharType="separate"/>
+            </w:r>
+            <w:r>
+              <w:rPr>
+                <w:noProof/>
+                <w:webHidden/>
+              </w:rPr>
+              <w:t>3</w:t>
+            </w:r>
+            <w:r>
+              <w:rPr>
+                <w:noProof/>
+                <w:webHidden/>
+              </w:rPr>
+              <w:fldChar w:fldCharType="end"/>
+            </w:r>
+          </w:hyperlink>
+        </w:p>
+        <w:p>
+          <w:pPr>
+            <w:pStyle w:val="15"/>
+            <w:tabs>
+              <w:tab w:val="left" w:pos="1320"/>
+              <w:tab w:val="right" w:leader="dot" w:pos="9855"/>
+            </w:tabs>
+            <w:rPr>
+              <w:rFonts w:asciiTheme="minorHAnsi" w:eastAsiaTheme="minorEastAsia" w:hAnsiTheme="minorHAnsi" w:cstheme="minorBidi"/>
+              <w:noProof/>
+              <w:sz w:val="22"/>
+              <w:szCs w:val="22"/>
+              <w:lang w:eastAsia="ru-RU"/>
+            </w:rPr>
+          </w:pPr>
+          <w:hyperlink w:anchor="_Toc101523503" w:history="1">
+            <w:r>
+              <w:rPr>
+                <w:rStyle w:val="a7"/>
+                <w:noProof/>
+              </w:rPr>
+              <w:t>1.6.</w:t>
+            </w:r>
+            <w:r>
+              <w:rPr>
+                <w:rFonts w:asciiTheme="minorHAnsi" w:eastAsiaTheme="minorEastAsia" w:hAnsiTheme="minorHAnsi" w:cstheme="minorBidi"/>
+                <w:noProof/>
+                <w:sz w:val="22"/>
+                <w:szCs w:val="22"/>
+                <w:lang w:eastAsia="ru-RU"/>
+              </w:rPr>
+              <w:tab/>
+            </w:r>
+            <w:r>
+              <w:rPr>
+                <w:rStyle w:val="a7"/>
+                <w:noProof/>
+              </w:rPr>
+              <w:t>Убедиться, что камера и монитор работают, нейронная сеть распознает изображения</w:t>
+            </w:r>
+            <w:r>
+              <w:rPr>
+                <w:noProof/>
+                <w:webHidden/>
+              </w:rPr>
+              <w:tab/>
+            </w:r>
+            <w:r>
+              <w:rPr>
+                <w:noProof/>
+                <w:webHidden/>
+              </w:rPr>
+              <w:fldChar w:fldCharType="begin"/>
+            </w:r>
+            <w:r>
+              <w:rPr>
+                <w:noProof/>
+                <w:webHidden/>
+              </w:rPr>
+              <w:instrText xml:space="preserve"> PAGEREF _Toc101523503 \h </w:instrText>
             </w:r>
             <w:r>
               <w:rPr>
@@ -850,7 +1241,7 @@
               <w:lang w:eastAsia="ru-RU"/>
             </w:rPr>
           </w:pPr>
-          <w:hyperlink w:anchor="_Toc95823320" w:history="1">
+          <w:hyperlink w:anchor="_Toc101523504" w:history="1">
             <w:r>
               <w:rPr>
                 <w:rStyle w:val="a7"/>
@@ -873,7 +1264,7 @@
                 <w:rStyle w:val="a7"/>
                 <w:noProof/>
               </w:rPr>
-              <w:t>Часть 2</w:t>
+              <w:t>Выводы</w:t>
             </w:r>
             <w:r>
               <w:rPr>
@@ -894,7 +1285,7 @@
                 <w:noProof/>
                 <w:webHidden/>
               </w:rPr>
-              <w:instrText xml:space="preserve"> PAGEREF _Toc95823320 \h </w:instrText>
+              <w:instrText xml:space="preserve"> PAGEREF _Toc101523504 \h </w:instrText>
             </w:r>
             <w:r>
               <w:rPr>
@@ -914,391 +1305,7 @@
                 <w:noProof/>
                 <w:webHidden/>
               </w:rPr>
-              <w:t>3</w:t>
-            </w:r>
-            <w:r>
-              <w:rPr>
-                <w:noProof/>
-                <w:webHidden/>
-              </w:rPr>
-              <w:fldChar w:fldCharType="end"/>
-            </w:r>
-          </w:hyperlink>
-        </w:p>
-        <w:p>
-          <w:pPr>
-            <w:pStyle w:val="15"/>
-            <w:tabs>
-              <w:tab w:val="left" w:pos="1320"/>
-              <w:tab w:val="right" w:leader="dot" w:pos="9855"/>
-            </w:tabs>
-            <w:rPr>
-              <w:rFonts w:asciiTheme="minorHAnsi" w:eastAsiaTheme="minorEastAsia" w:hAnsiTheme="minorHAnsi" w:cstheme="minorBidi"/>
-              <w:noProof/>
-              <w:sz w:val="22"/>
-              <w:szCs w:val="22"/>
-              <w:lang w:eastAsia="ru-RU"/>
-            </w:rPr>
-          </w:pPr>
-          <w:hyperlink w:anchor="_Toc95823321" w:history="1">
-            <w:r>
-              <w:rPr>
-                <w:rStyle w:val="a7"/>
-                <w:noProof/>
-              </w:rPr>
-              <w:t>2.1.</w:t>
-            </w:r>
-            <w:r>
-              <w:rPr>
-                <w:rFonts w:asciiTheme="minorHAnsi" w:eastAsiaTheme="minorEastAsia" w:hAnsiTheme="minorHAnsi" w:cstheme="minorBidi"/>
-                <w:noProof/>
-                <w:sz w:val="22"/>
-                <w:szCs w:val="22"/>
-                <w:lang w:eastAsia="ru-RU"/>
-              </w:rPr>
-              <w:tab/>
-            </w:r>
-            <w:r>
-              <w:rPr>
-                <w:rStyle w:val="a7"/>
-                <w:noProof/>
-              </w:rPr>
-              <w:t>Выбрать отладочную плату</w:t>
-            </w:r>
-            <w:r>
-              <w:rPr>
-                <w:noProof/>
-                <w:webHidden/>
-              </w:rPr>
-              <w:tab/>
-            </w:r>
-            <w:r>
-              <w:rPr>
-                <w:noProof/>
-                <w:webHidden/>
-              </w:rPr>
-              <w:fldChar w:fldCharType="begin"/>
-            </w:r>
-            <w:r>
-              <w:rPr>
-                <w:noProof/>
-                <w:webHidden/>
-              </w:rPr>
-              <w:instrText xml:space="preserve"> PAGEREF _Toc95823321 \h </w:instrText>
-            </w:r>
-            <w:r>
-              <w:rPr>
-                <w:noProof/>
-                <w:webHidden/>
-              </w:rPr>
-            </w:r>
-            <w:r>
-              <w:rPr>
-                <w:noProof/>
-                <w:webHidden/>
-              </w:rPr>
-              <w:fldChar w:fldCharType="separate"/>
-            </w:r>
-            <w:r>
-              <w:rPr>
-                <w:noProof/>
-                <w:webHidden/>
-              </w:rPr>
-              <w:t>3</w:t>
-            </w:r>
-            <w:r>
-              <w:rPr>
-                <w:noProof/>
-                <w:webHidden/>
-              </w:rPr>
-              <w:fldChar w:fldCharType="end"/>
-            </w:r>
-          </w:hyperlink>
-        </w:p>
-        <w:p>
-          <w:pPr>
-            <w:pStyle w:val="15"/>
-            <w:tabs>
-              <w:tab w:val="left" w:pos="1320"/>
-              <w:tab w:val="right" w:leader="dot" w:pos="9855"/>
-            </w:tabs>
-            <w:rPr>
-              <w:rFonts w:asciiTheme="minorHAnsi" w:eastAsiaTheme="minorEastAsia" w:hAnsiTheme="minorHAnsi" w:cstheme="minorBidi"/>
-              <w:noProof/>
-              <w:sz w:val="22"/>
-              <w:szCs w:val="22"/>
-              <w:lang w:eastAsia="ru-RU"/>
-            </w:rPr>
-          </w:pPr>
-          <w:hyperlink w:anchor="_Toc95823322" w:history="1">
-            <w:r>
-              <w:rPr>
-                <w:rStyle w:val="a7"/>
-                <w:noProof/>
-              </w:rPr>
-              <w:t>2.2.</w:t>
-            </w:r>
-            <w:r>
-              <w:rPr>
-                <w:rFonts w:asciiTheme="minorHAnsi" w:eastAsiaTheme="minorEastAsia" w:hAnsiTheme="minorHAnsi" w:cstheme="minorBidi"/>
-                <w:noProof/>
-                <w:sz w:val="22"/>
-                <w:szCs w:val="22"/>
-                <w:lang w:eastAsia="ru-RU"/>
-              </w:rPr>
-              <w:tab/>
-            </w:r>
-            <w:r>
-              <w:rPr>
-                <w:rStyle w:val="a7"/>
-                <w:noProof/>
-              </w:rPr>
-              <w:t xml:space="preserve">Разработать модель нейрона на </w:t>
-            </w:r>
-            <w:r>
-              <w:rPr>
-                <w:rStyle w:val="a7"/>
-                <w:noProof/>
-                <w:lang w:val="en-US"/>
-              </w:rPr>
-              <w:t>Verilog</w:t>
-            </w:r>
-            <w:r>
-              <w:rPr>
-                <w:rStyle w:val="a7"/>
-                <w:noProof/>
-              </w:rPr>
-              <w:t xml:space="preserve"> и провести его моделирование</w:t>
-            </w:r>
-            <w:r>
-              <w:rPr>
-                <w:noProof/>
-                <w:webHidden/>
-              </w:rPr>
-              <w:tab/>
-            </w:r>
-            <w:r>
-              <w:rPr>
-                <w:noProof/>
-                <w:webHidden/>
-              </w:rPr>
-              <w:fldChar w:fldCharType="begin"/>
-            </w:r>
-            <w:r>
-              <w:rPr>
-                <w:noProof/>
-                <w:webHidden/>
-              </w:rPr>
-              <w:instrText xml:space="preserve"> PAGEREF _Toc95823322 \h </w:instrText>
-            </w:r>
-            <w:r>
-              <w:rPr>
-                <w:noProof/>
-                <w:webHidden/>
-              </w:rPr>
-            </w:r>
-            <w:r>
-              <w:rPr>
-                <w:noProof/>
-                <w:webHidden/>
-              </w:rPr>
-              <w:fldChar w:fldCharType="separate"/>
-            </w:r>
-            <w:r>
-              <w:rPr>
-                <w:noProof/>
-                <w:webHidden/>
-              </w:rPr>
-              <w:t>3</w:t>
-            </w:r>
-            <w:r>
-              <w:rPr>
-                <w:noProof/>
-                <w:webHidden/>
-              </w:rPr>
-              <w:fldChar w:fldCharType="end"/>
-            </w:r>
-          </w:hyperlink>
-        </w:p>
-        <w:p>
-          <w:pPr>
-            <w:pStyle w:val="15"/>
-            <w:tabs>
-              <w:tab w:val="left" w:pos="1320"/>
-              <w:tab w:val="right" w:leader="dot" w:pos="9855"/>
-            </w:tabs>
-            <w:rPr>
-              <w:rFonts w:asciiTheme="minorHAnsi" w:eastAsiaTheme="minorEastAsia" w:hAnsiTheme="minorHAnsi" w:cstheme="minorBidi"/>
-              <w:noProof/>
-              <w:sz w:val="22"/>
-              <w:szCs w:val="22"/>
-              <w:lang w:eastAsia="ru-RU"/>
-            </w:rPr>
-          </w:pPr>
-          <w:hyperlink w:anchor="_Toc95823323" w:history="1">
-            <w:r>
-              <w:rPr>
-                <w:rStyle w:val="a7"/>
-                <w:noProof/>
-                <w:lang w:val="en-US"/>
-              </w:rPr>
-              <w:t>2.3.</w:t>
-            </w:r>
-            <w:r>
-              <w:rPr>
-                <w:rFonts w:asciiTheme="minorHAnsi" w:eastAsiaTheme="minorEastAsia" w:hAnsiTheme="minorHAnsi" w:cstheme="minorBidi"/>
-                <w:noProof/>
-                <w:sz w:val="22"/>
-                <w:szCs w:val="22"/>
-                <w:lang w:eastAsia="ru-RU"/>
-              </w:rPr>
-              <w:tab/>
-            </w:r>
-            <w:r>
-              <w:rPr>
-                <w:rStyle w:val="a7"/>
-                <w:noProof/>
-              </w:rPr>
-              <w:t xml:space="preserve">Объединить нейроны в сеть с помощью конструкции </w:t>
-            </w:r>
-            <w:r>
-              <w:rPr>
-                <w:rStyle w:val="a7"/>
-                <w:noProof/>
-                <w:lang w:val="en-US"/>
-              </w:rPr>
-              <w:t>generate</w:t>
-            </w:r>
-            <w:r>
-              <w:rPr>
-                <w:noProof/>
-                <w:webHidden/>
-              </w:rPr>
-              <w:tab/>
-            </w:r>
-            <w:r>
-              <w:rPr>
-                <w:noProof/>
-                <w:webHidden/>
-              </w:rPr>
-              <w:fldChar w:fldCharType="begin"/>
-            </w:r>
-            <w:r>
-              <w:rPr>
-                <w:noProof/>
-                <w:webHidden/>
-              </w:rPr>
-              <w:instrText xml:space="preserve"> PAGEREF _Toc95823323 \h </w:instrText>
-            </w:r>
-            <w:r>
-              <w:rPr>
-                <w:noProof/>
-                <w:webHidden/>
-              </w:rPr>
-            </w:r>
-            <w:r>
-              <w:rPr>
-                <w:noProof/>
-                <w:webHidden/>
-              </w:rPr>
-              <w:fldChar w:fldCharType="separate"/>
-            </w:r>
-            <w:r>
-              <w:rPr>
-                <w:noProof/>
-                <w:webHidden/>
-              </w:rPr>
-              <w:t>3</w:t>
-            </w:r>
-            <w:r>
-              <w:rPr>
-                <w:noProof/>
-                <w:webHidden/>
-              </w:rPr>
-              <w:fldChar w:fldCharType="end"/>
-            </w:r>
-          </w:hyperlink>
-        </w:p>
-        <w:p>
-          <w:pPr>
-            <w:pStyle w:val="15"/>
-            <w:tabs>
-              <w:tab w:val="left" w:pos="1320"/>
-              <w:tab w:val="right" w:leader="dot" w:pos="9855"/>
-            </w:tabs>
-            <w:rPr>
-              <w:rFonts w:asciiTheme="minorHAnsi" w:eastAsiaTheme="minorEastAsia" w:hAnsiTheme="minorHAnsi" w:cstheme="minorBidi"/>
-              <w:noProof/>
-              <w:sz w:val="22"/>
-              <w:szCs w:val="22"/>
-              <w:lang w:eastAsia="ru-RU"/>
-            </w:rPr>
-          </w:pPr>
-          <w:hyperlink w:anchor="_Toc95823324" w:history="1">
-            <w:r>
-              <w:rPr>
-                <w:rStyle w:val="a7"/>
-                <w:noProof/>
-              </w:rPr>
-              <w:t>2.4.</w:t>
-            </w:r>
-            <w:r>
-              <w:rPr>
-                <w:rFonts w:asciiTheme="minorHAnsi" w:eastAsiaTheme="minorEastAsia" w:hAnsiTheme="minorHAnsi" w:cstheme="minorBidi"/>
-                <w:noProof/>
-                <w:sz w:val="22"/>
-                <w:szCs w:val="22"/>
-                <w:lang w:eastAsia="ru-RU"/>
-              </w:rPr>
-              <w:tab/>
-            </w:r>
-            <w:r>
-              <w:rPr>
-                <w:rStyle w:val="a7"/>
-                <w:noProof/>
-              </w:rPr>
-              <w:t>Провести моделирование сети</w:t>
-            </w:r>
-            <w:r>
-              <w:rPr>
-                <w:noProof/>
-                <w:webHidden/>
-              </w:rPr>
-              <w:tab/>
-            </w:r>
-            <w:r>
-              <w:rPr>
-                <w:noProof/>
-                <w:webHidden/>
-              </w:rPr>
-              <w:fldChar w:fldCharType="begin"/>
-            </w:r>
-            <w:r>
-              <w:rPr>
-                <w:noProof/>
-                <w:webHidden/>
-              </w:rPr>
-              <w:instrText xml:space="preserve"> PAGEREF _Toc95823324 \h </w:instrText>
-            </w:r>
-            <w:r>
-              <w:rPr>
-                <w:noProof/>
-                <w:webHidden/>
-              </w:rPr>
-            </w:r>
-            <w:r>
-              <w:rPr>
-                <w:noProof/>
-                <w:webHidden/>
-              </w:rPr>
-              <w:fldChar w:fldCharType="separate"/>
-            </w:r>
-            <w:r>
-              <w:rPr>
-                <w:noProof/>
-                <w:webHidden/>
-              </w:rPr>
-              <w:t>3</w:t>
+              <w:t>4</w:t>
             </w:r>
             <w:r>
               <w:rPr>
@@ -1324,7 +1331,7 @@
               <w:lang w:eastAsia="ru-RU"/>
             </w:rPr>
           </w:pPr>
-          <w:hyperlink w:anchor="_Toc95823325" w:history="1">
+          <w:hyperlink w:anchor="_Toc101523505" w:history="1">
             <w:r>
               <w:rPr>
                 <w:rStyle w:val="a7"/>
@@ -1347,7 +1354,7 @@
                 <w:rStyle w:val="a7"/>
                 <w:noProof/>
               </w:rPr>
-              <w:t>Выводы</w:t>
+              <w:t>Список литературы</w:t>
             </w:r>
             <w:r>
               <w:rPr>
@@ -1368,97 +1375,7 @@
                 <w:noProof/>
                 <w:webHidden/>
               </w:rPr>
-              <w:instrText xml:space="preserve"> PAGEREF _Toc95823325 \h </w:instrText>
-            </w:r>
-            <w:r>
-              <w:rPr>
-                <w:noProof/>
-                <w:webHidden/>
-              </w:rPr>
-            </w:r>
-            <w:r>
-              <w:rPr>
-                <w:noProof/>
-                <w:webHidden/>
-              </w:rPr>
-              <w:fldChar w:fldCharType="separate"/>
-            </w:r>
-            <w:r>
-              <w:rPr>
-                <w:noProof/>
-                <w:webHidden/>
-              </w:rPr>
-              <w:t>4</w:t>
-            </w:r>
-            <w:r>
-              <w:rPr>
-                <w:noProof/>
-                <w:webHidden/>
-              </w:rPr>
-              <w:fldChar w:fldCharType="end"/>
-            </w:r>
-          </w:hyperlink>
-        </w:p>
-        <w:p>
-          <w:pPr>
-            <w:pStyle w:val="15"/>
-            <w:tabs>
-              <w:tab w:val="left" w:pos="1100"/>
-              <w:tab w:val="right" w:leader="dot" w:pos="9855"/>
-            </w:tabs>
-            <w:rPr>
-              <w:rFonts w:asciiTheme="minorHAnsi" w:eastAsiaTheme="minorEastAsia" w:hAnsiTheme="minorHAnsi" w:cstheme="minorBidi"/>
-              <w:noProof/>
-              <w:sz w:val="22"/>
-              <w:szCs w:val="22"/>
-              <w:lang w:eastAsia="ru-RU"/>
-            </w:rPr>
-          </w:pPr>
-          <w:hyperlink w:anchor="_Toc95823326" w:history="1">
-            <w:r>
-              <w:rPr>
-                <w:rStyle w:val="a7"/>
-                <w:noProof/>
-              </w:rPr>
-              <w:t>4.</w:t>
-            </w:r>
-            <w:r>
-              <w:rPr>
-                <w:rFonts w:asciiTheme="minorHAnsi" w:eastAsiaTheme="minorEastAsia" w:hAnsiTheme="minorHAnsi" w:cstheme="minorBidi"/>
-                <w:noProof/>
-                <w:sz w:val="22"/>
-                <w:szCs w:val="22"/>
-                <w:lang w:eastAsia="ru-RU"/>
-              </w:rPr>
-              <w:tab/>
-            </w:r>
-            <w:r>
-              <w:rPr>
-                <w:rStyle w:val="a7"/>
-                <w:noProof/>
-              </w:rPr>
-              <w:t>Список литературы</w:t>
-            </w:r>
-            <w:r>
-              <w:rPr>
-                <w:noProof/>
-                <w:webHidden/>
-              </w:rPr>
-              <w:tab/>
-            </w:r>
-            <w:r>
-              <w:rPr>
-                <w:noProof/>
-                <w:webHidden/>
-              </w:rPr>
-              <w:fldChar w:fldCharType="begin"/>
-            </w:r>
-            <w:r>
-              <w:rPr>
-                <w:noProof/>
-                <w:webHidden/>
-              </w:rPr>
-              <w:instrText xml:space="preserve"> PAGEREF _Toc95823326 \h </w:instrText>
+              <w:instrText xml:space="preserve"> PAGEREF _Toc101523505 \h </w:instrText>
             </w:r>
             <w:r>
               <w:rPr>
@@ -1518,10 +1435,12 @@
       <w:pPr>
         <w:pStyle w:val="10"/>
       </w:pPr>
+      <w:bookmarkStart w:id="0" w:name="_Toc101523497"/>
       <w:r>
         <w:lastRenderedPageBreak/>
         <w:t>Основная часть</w:t>
       </w:r>
+      <w:bookmarkEnd w:id="0"/>
     </w:p>
     <w:p>
       <w:pPr>
@@ -1531,9 +1450,11 @@
           <w:numId w:val="5"/>
         </w:numPr>
       </w:pPr>
+      <w:bookmarkStart w:id="1" w:name="_Toc101523498"/>
       <w:r>
         <w:t>Ознакомиться с материалами из руководств</w:t>
       </w:r>
+      <w:bookmarkEnd w:id="1"/>
     </w:p>
     <w:p>
       <w:r>
@@ -1606,13 +1527,7 @@
         <w:t xml:space="preserve">: </w:t>
       </w:r>
       <w:r>
-        <w:t>https://docs.google.com/do</w:t>
-      </w:r>
-      <w:r>
-        <w:t>c</w:t>
-      </w:r>
-      <w:r>
-        <w:t>ument/d/1VIQyMu8k8y6vo3g0n1pe_v-3JwgqNzK2B6mT7LT_3wQ/edit</w:t>
+        <w:t>https://docs.google.com/document/d/1VIQyMu8k8y6vo3g0n1pe_v-3JwgqNzK2B6mT7LT_3wQ/edit</w:t>
       </w:r>
       <w:r>
         <w:fldChar w:fldCharType="end"/>
@@ -1653,58 +1568,7 @@
         <w:t xml:space="preserve">, но в папку с проектом – </w:t>
       </w:r>
       <w:r>
-        <w:t>Verilog-</w:t>
-      </w:r>
-      <w:proofErr w:type="spellStart"/>
-      <w:r>
-        <w:t>Generator</w:t>
-      </w:r>
-      <w:proofErr w:type="spellEnd"/>
-      <w:r>
-        <w:t>-</w:t>
-      </w:r>
-      <w:proofErr w:type="spellStart"/>
-      <w:r>
-        <w:t>of</w:t>
-      </w:r>
-      <w:proofErr w:type="spellEnd"/>
-      <w:r>
-        <w:t>-</w:t>
-      </w:r>
-      <w:proofErr w:type="spellStart"/>
-      <w:r>
-        <w:t>Neural</w:t>
-      </w:r>
-      <w:proofErr w:type="spellEnd"/>
-      <w:r>
-        <w:t>-Net-</w:t>
-      </w:r>
-      <w:proofErr w:type="spellStart"/>
-      <w:r>
-        <w:t>Digit</w:t>
-      </w:r>
-      <w:proofErr w:type="spellEnd"/>
-      <w:r>
-        <w:t>-</w:t>
-      </w:r>
-      <w:proofErr w:type="spellStart"/>
-      <w:r>
-        <w:t>Detector</w:t>
-      </w:r>
-      <w:proofErr w:type="spellEnd"/>
-      <w:r>
-        <w:t>-</w:t>
-      </w:r>
-      <w:proofErr w:type="spellStart"/>
-      <w:r>
-        <w:t>for</w:t>
-      </w:r>
-      <w:proofErr w:type="spellEnd"/>
-      <w:r>
-        <w:t>-FPGA</w:t>
-      </w:r>
-      <w:r>
-        <w:t>/</w:t>
+        <w:t>Verilog-Generator-of-Neural-Net-Digit-Detector-for-FPGA/</w:t>
       </w:r>
       <w:r>
         <w:rPr>
@@ -1730,14 +1594,20 @@
       <w:r>
         <w:t xml:space="preserve">Установили </w:t>
       </w:r>
-      <w:proofErr w:type="spellStart"/>
+      <w:commentRangeStart w:id="2"/>
       <w:r>
         <w:rPr>
           <w:lang w:val="en-US"/>
         </w:rPr>
         <w:t>conda</w:t>
       </w:r>
-      <w:proofErr w:type="spellEnd"/>
+      <w:commentRangeEnd w:id="2"/>
+      <w:r>
+        <w:rPr>
+          <w:rStyle w:val="af1"/>
+        </w:rPr>
+        <w:commentReference w:id="2"/>
+      </w:r>
       <w:r>
         <w:t xml:space="preserve"> (</w:t>
       </w:r>
@@ -1774,58 +1644,49 @@
     <w:p>
       <w:pPr>
         <w:pStyle w:val="ac"/>
-        <w:rPr>
-          <w:lang w:val="ru-RU"/>
-        </w:rPr>
-      </w:pPr>
-      <w:commentRangeStart w:id="0"/>
-      <w:proofErr w:type="spellStart"/>
-      <w:r>
-        <w:t>conda</w:t>
-      </w:r>
-      <w:proofErr w:type="spellEnd"/>
-      <w:r>
-        <w:t xml:space="preserve"> env list</w:t>
-      </w:r>
-      <w:commentRangeEnd w:id="0"/>
+      </w:pPr>
+      <w:commentRangeStart w:id="3"/>
+      <w:r>
+        <w:t>conda env list</w:t>
+      </w:r>
+      <w:commentRangeEnd w:id="3"/>
       <w:r>
         <w:rPr>
           <w:rStyle w:val="af1"/>
           <w:rFonts w:ascii="Times New Roman" w:hAnsi="Times New Roman"/>
           <w:lang w:val="ru-RU"/>
         </w:rPr>
-        <w:commentReference w:id="0"/>
+        <w:commentReference w:id="3"/>
       </w:r>
     </w:p>
     <w:p>
       <w:pPr>
         <w:pStyle w:val="ac"/>
       </w:pPr>
-      <w:proofErr w:type="spellStart"/>
-      <w:r>
-        <w:t>conda</w:t>
-      </w:r>
-      <w:proofErr w:type="spellEnd"/>
-      <w:r>
-        <w:t xml:space="preserve"> activate </w:t>
-      </w:r>
-      <w:commentRangeStart w:id="1"/>
-      <w:proofErr w:type="spellStart"/>
+      <w:r>
+        <w:t xml:space="preserve">conda activate </w:t>
+      </w:r>
+      <w:commentRangeStart w:id="4"/>
       <w:r>
         <w:t>env_name</w:t>
       </w:r>
-      <w:commentRangeEnd w:id="1"/>
-      <w:proofErr w:type="spellEnd"/>
+      <w:commentRangeEnd w:id="4"/>
       <w:r>
         <w:rPr>
           <w:rStyle w:val="af1"/>
           <w:rFonts w:ascii="Times New Roman" w:hAnsi="Times New Roman"/>
           <w:lang w:val="ru-RU"/>
         </w:rPr>
-        <w:commentReference w:id="1"/>
-      </w:r>
-    </w:p>
-    <w:p/>
+        <w:commentReference w:id="4"/>
+      </w:r>
+    </w:p>
+    <w:p>
+      <w:pPr>
+        <w:rPr>
+          <w:lang w:val="en-US"/>
+        </w:rPr>
+      </w:pPr>
+    </w:p>
     <w:p>
       <w:r>
         <w:t>Установили необходимые библиотеки</w:t>
@@ -1837,24 +1698,31 @@
     <w:p>
       <w:pPr>
         <w:pStyle w:val="ac"/>
+        <w:rPr>
+          <w:lang w:val="ru-RU"/>
+        </w:rPr>
       </w:pPr>
       <w:r>
         <w:t>pip</w:t>
       </w:r>
       <w:r>
+        <w:rPr>
+          <w:lang w:val="ru-RU"/>
+        </w:rPr>
         <w:t xml:space="preserve"> </w:t>
       </w:r>
       <w:r>
         <w:t>install</w:t>
       </w:r>
       <w:r>
+        <w:rPr>
+          <w:lang w:val="ru-RU"/>
+        </w:rPr>
         <w:t xml:space="preserve"> </w:t>
       </w:r>
-      <w:proofErr w:type="spellStart"/>
       <w:r>
         <w:t>numpy</w:t>
       </w:r>
-      <w:proofErr w:type="spellEnd"/>
     </w:p>
     <w:p>
       <w:pPr>
@@ -1864,76 +1732,76 @@
         <w:t>pip</w:t>
       </w:r>
       <w:r>
+        <w:t xml:space="preserve"> install scipy</w:t>
+      </w:r>
+    </w:p>
+    <w:p>
+      <w:pPr>
+        <w:pStyle w:val="ac"/>
+      </w:pPr>
+      <w:r>
+        <w:t>pip</w:t>
+      </w:r>
+      <w:r>
+        <w:t xml:space="preserve"> install pyyaml</w:t>
+      </w:r>
+    </w:p>
+    <w:p>
+      <w:pPr>
+        <w:pStyle w:val="ac"/>
+      </w:pPr>
+      <w:r>
+        <w:t>pip</w:t>
+      </w:r>
+      <w:r>
         <w:t xml:space="preserve"> install </w:t>
       </w:r>
-      <w:proofErr w:type="spellStart"/>
-      <w:r>
-        <w:t>scipy</w:t>
-      </w:r>
-      <w:proofErr w:type="spellEnd"/>
+      <w:r>
+        <w:t>keras</w:t>
+      </w:r>
+      <w:r>
+        <w:t>==2.6.0</w:t>
+      </w:r>
     </w:p>
     <w:p>
       <w:pPr>
         <w:pStyle w:val="ac"/>
       </w:pPr>
-      <w:r>
-        <w:t>pip</w:t>
-      </w:r>
-      <w:r>
-        <w:t xml:space="preserve"> install </w:t>
-      </w:r>
-      <w:proofErr w:type="spellStart"/>
-      <w:r>
-        <w:t>pyyaml</w:t>
-      </w:r>
-      <w:proofErr w:type="spellEnd"/>
-    </w:p>
-    <w:p>
-      <w:pPr>
-        <w:pStyle w:val="ac"/>
-      </w:pPr>
-      <w:r>
-        <w:t>pip</w:t>
-      </w:r>
-      <w:r>
-        <w:t xml:space="preserve"> install </w:t>
-      </w:r>
-      <w:proofErr w:type="spellStart"/>
-      <w:r>
-        <w:t>keras</w:t>
-      </w:r>
-      <w:proofErr w:type="spellEnd"/>
-    </w:p>
-    <w:p>
-      <w:pPr>
-        <w:pStyle w:val="ac"/>
-      </w:pPr>
-      <w:commentRangeStart w:id="2"/>
-      <w:proofErr w:type="spellStart"/>
+      <w:commentRangeStart w:id="5"/>
       <w:r>
         <w:t>conda</w:t>
       </w:r>
-      <w:commentRangeEnd w:id="2"/>
-      <w:proofErr w:type="spellEnd"/>
+      <w:commentRangeEnd w:id="5"/>
       <w:r>
         <w:rPr>
           <w:rStyle w:val="af1"/>
           <w:rFonts w:ascii="Times New Roman" w:hAnsi="Times New Roman"/>
           <w:lang w:val="ru-RU"/>
         </w:rPr>
-        <w:commentReference w:id="2"/>
+        <w:commentReference w:id="5"/>
       </w:r>
       <w:r>
         <w:t xml:space="preserve"> </w:t>
       </w:r>
       <w:r>
-        <w:t xml:space="preserve">install </w:t>
-      </w:r>
-      <w:proofErr w:type="spellStart"/>
-      <w:r>
-        <w:t>tensorflow</w:t>
-      </w:r>
-      <w:proofErr w:type="spellEnd"/>
+        <w:t>install tensorflow</w:t>
+      </w:r>
+    </w:p>
+    <w:p>
+      <w:pPr>
+        <w:pStyle w:val="ac"/>
+      </w:pPr>
+      <w:r>
+        <w:t>pip install opencv-python</w:t>
+      </w:r>
+    </w:p>
+    <w:p>
+      <w:pPr>
+        <w:pStyle w:val="ac"/>
+      </w:pPr>
+      <w:r>
+        <w:t>pip install pillow</w:t>
+      </w:r>
     </w:p>
     <w:p>
       <w:pPr>
@@ -1950,9 +1818,11 @@
           <w:numId w:val="5"/>
         </w:numPr>
       </w:pPr>
+      <w:bookmarkStart w:id="6" w:name="_Toc101523499"/>
       <w:r>
         <w:t>Скачать файлы из репозитория</w:t>
       </w:r>
+      <w:bookmarkEnd w:id="6"/>
     </w:p>
     <w:p>
       <w:r>
@@ -1980,34 +1850,22 @@
         <w:rPr>
           <w:lang w:val="en-US"/>
         </w:rPr>
-        <w:t xml:space="preserve"> Verilog-Generator-of-Neural-Net-Digit-Detector-for-FPGA.</w:t>
+        <w:t xml:space="preserve"> Verilog-Generator-of-Neural-Net-Digit-Detector-for-FPGA. </w:t>
+      </w:r>
+      <w:r>
+        <w:t xml:space="preserve">Был скачан до установки </w:t>
       </w:r>
       <w:r>
         <w:rPr>
           <w:lang w:val="en-US"/>
         </w:rPr>
-        <w:t xml:space="preserve"> </w:t>
-      </w:r>
-      <w:r>
-        <w:t xml:space="preserve">Был скачан до установки </w:t>
-      </w:r>
-      <w:r>
-        <w:rPr>
-          <w:lang w:val="en-US"/>
-        </w:rPr>
         <w:t xml:space="preserve">python </w:t>
       </w:r>
       <w:r>
         <w:t>в предыдущем пункте.</w:t>
       </w:r>
     </w:p>
-    <w:p>
-      <w:pPr>
-        <w:rPr>
-          <w:lang w:val="en-US"/>
-        </w:rPr>
-      </w:pPr>
-    </w:p>
+    <w:p/>
     <w:p>
       <w:pPr>
         <w:pStyle w:val="10"/>
@@ -2015,45 +1873,38 @@
           <w:ilvl w:val="1"/>
           <w:numId w:val="5"/>
         </w:numPr>
+      </w:pPr>
+      <w:bookmarkStart w:id="7" w:name="_Toc101523500"/>
+      <w:r>
+        <w:t xml:space="preserve">Повторить пример подключения камеры и </w:t>
+      </w:r>
+      <w:r>
         <w:rPr>
           <w:lang w:val="en-US"/>
         </w:rPr>
-      </w:pPr>
-      <w:r>
-        <w:t xml:space="preserve">Повторить пример подключения камеры и </w:t>
+        <w:t>LCD</w:t>
+      </w:r>
+      <w:r>
+        <w:t xml:space="preserve"> экрана к ПЛИС </w:t>
       </w:r>
       <w:r>
         <w:rPr>
           <w:lang w:val="en-US"/>
         </w:rPr>
-        <w:t>LCD</w:t>
-      </w:r>
-      <w:r>
-        <w:t xml:space="preserve"> экрана к ПЛИС </w:t>
+        <w:t>DE</w:t>
+      </w:r>
+      <w:r>
+        <w:t>0-</w:t>
       </w:r>
       <w:r>
         <w:rPr>
           <w:lang w:val="en-US"/>
         </w:rPr>
-        <w:t>DE</w:t>
-      </w:r>
-      <w:r>
-        <w:t>0-</w:t>
-      </w:r>
-      <w:r>
-        <w:rPr>
-          <w:lang w:val="en-US"/>
-        </w:rPr>
         <w:t>Nano</w:t>
       </w:r>
-    </w:p>
-    <w:p>
-      <w:pPr>
-        <w:rPr>
-          <w:lang w:val="en-US"/>
-        </w:rPr>
-      </w:pPr>
-    </w:p>
+      <w:bookmarkEnd w:id="7"/>
+    </w:p>
+    <w:p/>
     <w:p>
       <w:pPr>
         <w:pStyle w:val="10"/>
@@ -2062,8 +1913,106 @@
           <w:numId w:val="5"/>
         </w:numPr>
       </w:pPr>
+      <w:bookmarkStart w:id="8" w:name="_Toc101523501"/>
       <w:r>
         <w:t>Произвести обучение нейронной сети</w:t>
+      </w:r>
+      <w:bookmarkEnd w:id="8"/>
+    </w:p>
+    <w:p>
+      <w:r>
+        <w:t xml:space="preserve">Запустили все </w:t>
+      </w:r>
+      <w:r>
+        <w:rPr>
+          <w:lang w:val="en-US"/>
+        </w:rPr>
+        <w:t>r</w:t>
+      </w:r>
+      <w:r>
+        <w:t>0</w:t>
+      </w:r>
+      <w:r>
+        <w:rPr>
+          <w:lang w:val="en-US"/>
+        </w:rPr>
+        <w:t>x</w:t>
+      </w:r>
+      <w:r>
+        <w:t>-</w:t>
+      </w:r>
+      <w:r>
+        <w:t>файлы</w:t>
+      </w:r>
+      <w:r>
+        <w:t>.</w:t>
+      </w:r>
+    </w:p>
+    <w:p>
+      <w:pPr>
+        <w:rPr>
+          <w:lang w:val="en-US"/>
+        </w:rPr>
+      </w:pPr>
+      <w:r>
+        <w:t xml:space="preserve">Возникала ошибка из-за несоответствия версий </w:t>
+      </w:r>
+      <w:r>
+        <w:rPr>
+          <w:lang w:val="en-US"/>
+        </w:rPr>
+        <w:t>tensorflow</w:t>
+      </w:r>
+      <w:r>
+        <w:t xml:space="preserve"> </w:t>
+      </w:r>
+      <w:r>
+        <w:t xml:space="preserve">и </w:t>
+      </w:r>
+      <w:r>
+        <w:rPr>
+          <w:lang w:val="en-US"/>
+        </w:rPr>
+        <w:t>keras</w:t>
+      </w:r>
+      <w:r>
+        <w:t xml:space="preserve"> </w:t>
+      </w:r>
+      <w:r>
+        <w:t>–</w:t>
+      </w:r>
+      <w:r>
+        <w:t xml:space="preserve"> </w:t>
+      </w:r>
+      <w:r>
+        <w:t xml:space="preserve">для </w:t>
+      </w:r>
+      <w:r>
+        <w:rPr>
+          <w:lang w:val="en-US"/>
+        </w:rPr>
+        <w:t>tensorflow</w:t>
+      </w:r>
+      <w:r>
+        <w:t xml:space="preserve"> 2.6.0 </w:t>
+      </w:r>
+      <w:r>
+        <w:t xml:space="preserve">нужен </w:t>
+      </w:r>
+      <w:r>
+        <w:rPr>
+          <w:lang w:val="en-US"/>
+        </w:rPr>
+        <w:t>keras</w:t>
+      </w:r>
+      <w:r>
+        <w:t xml:space="preserve"> 2.6.0.</w:t>
+      </w:r>
+      <w:r>
+        <w:t xml:space="preserve"> </w:t>
+      </w:r>
+      <w:r>
+        <w:t>Исправление</w:t>
       </w:r>
     </w:p>
     <w:p/>
@@ -2075,8 +2024,47 @@
           <w:numId w:val="5"/>
         </w:numPr>
       </w:pPr>
+      <w:bookmarkStart w:id="9" w:name="_Toc101523502"/>
       <w:r>
         <w:t>Запустить, скомпилировать и загрузить на плату проект</w:t>
+      </w:r>
+      <w:bookmarkEnd w:id="9"/>
+    </w:p>
+    <w:p>
+      <w:r>
+        <w:t xml:space="preserve">Скомпилировали </w:t>
+      </w:r>
+      <w:commentRangeStart w:id="10"/>
+      <w:r>
+        <w:t>проект</w:t>
+      </w:r>
+      <w:commentRangeEnd w:id="10"/>
+      <w:r>
+        <w:rPr>
+          <w:rStyle w:val="af1"/>
+        </w:rPr>
+        <w:commentReference w:id="10"/>
+      </w:r>
+      <w:r>
+        <w:t xml:space="preserve"> в </w:t>
+      </w:r>
+      <w:r>
+        <w:rPr>
+          <w:lang w:val="en-US"/>
+        </w:rPr>
+        <w:t>Quartus</w:t>
+      </w:r>
+      <w:r>
+        <w:t xml:space="preserve"> </w:t>
+      </w:r>
+      <w:r>
+        <w:rPr>
+          <w:lang w:val="en-US"/>
+        </w:rPr>
+        <w:t>Prime</w:t>
+      </w:r>
+      <w:r>
+        <w:t>.</w:t>
       </w:r>
     </w:p>
     <w:p/>
@@ -2088,104 +2076,50 @@
           <w:numId w:val="5"/>
         </w:numPr>
       </w:pPr>
+      <w:bookmarkStart w:id="11" w:name="_Toc101523503"/>
       <w:r>
         <w:t>Убедиться, что камера и монитор работают, нейронная сеть распознает изображения</w:t>
       </w:r>
+      <w:bookmarkEnd w:id="11"/>
     </w:p>
     <w:p/>
     <w:p>
       <w:pPr>
         <w:pStyle w:val="10"/>
       </w:pPr>
-      <w:r>
-        <w:t>Самостоятельная работа</w:t>
-      </w:r>
-    </w:p>
-    <w:p>
-      <w:pPr>
-        <w:pStyle w:val="10"/>
-        <w:numPr>
-          <w:ilvl w:val="1"/>
-          <w:numId w:val="5"/>
-        </w:numPr>
-      </w:pPr>
-      <w:r>
-        <w:t xml:space="preserve">Перенести проект на </w:t>
+      <w:bookmarkStart w:id="12" w:name="_Toc32828625"/>
+      <w:bookmarkStart w:id="13" w:name="_Toc101523504"/>
+      <w:r>
+        <w:lastRenderedPageBreak/>
+        <w:t>Выводы</w:t>
+      </w:r>
+      <w:bookmarkEnd w:id="12"/>
+      <w:bookmarkEnd w:id="13"/>
+    </w:p>
+    <w:p>
+      <w:r>
+        <w:t>В ходе работы была обучена нейронная сеть MobileNet для распознавания цифр.</w:t>
+      </w:r>
+      <w:r>
+        <w:t xml:space="preserve"> </w:t>
+      </w:r>
+      <w:r>
+        <w:t xml:space="preserve">Итоговая нейросеть была </w:t>
+      </w:r>
+      <w:r>
+        <w:t>загружена</w:t>
+      </w:r>
+      <w:r>
+        <w:t xml:space="preserve"> на плату D</w:t>
       </w:r>
       <w:r>
         <w:rPr>
           <w:lang w:val="en-US"/>
         </w:rPr>
-        <w:t>De</w:t>
-      </w:r>
-      <w:r>
-        <w:t>10-</w:t>
-      </w:r>
-      <w:r>
-        <w:rPr>
-          <w:lang w:val="en-US"/>
-        </w:rPr>
-        <w:t>Standard</w:t>
-      </w:r>
-    </w:p>
-    <w:p/>
-    <w:p>
-      <w:pPr>
-        <w:pStyle w:val="10"/>
-      </w:pPr>
-      <w:bookmarkStart w:id="3" w:name="_Toc32828625"/>
-      <w:bookmarkStart w:id="4" w:name="_Toc95823325"/>
-      <w:commentRangeStart w:id="5"/>
-      <w:r>
-        <w:t>Выводы</w:t>
-      </w:r>
-      <w:bookmarkEnd w:id="3"/>
-      <w:bookmarkEnd w:id="4"/>
-      <w:commentRangeEnd w:id="5"/>
-      <w:r>
-        <w:rPr>
-          <w:rStyle w:val="af1"/>
-          <w:rFonts w:eastAsiaTheme="minorHAnsi" w:cs="Times New Roman"/>
-        </w:rPr>
-        <w:commentReference w:id="5"/>
-      </w:r>
-    </w:p>
-    <w:p>
-      <w:pPr>
-        <w:ind w:left="360"/>
-      </w:pPr>
-      <w:r>
-        <w:t xml:space="preserve">Во время выполнения данной работы мы познакомились с </w:t>
-      </w:r>
-      <w:r>
-        <w:t xml:space="preserve">Нейронной сетью </w:t>
-      </w:r>
-      <w:r>
-        <w:t>Хебба</w:t>
-      </w:r>
-      <w:r>
-        <w:t xml:space="preserve"> и </w:t>
-      </w:r>
-      <w:r>
-        <w:t xml:space="preserve">ее реализацией на </w:t>
-      </w:r>
-      <w:r>
-        <w:rPr>
-          <w:lang w:val="en-US"/>
-        </w:rPr>
-        <w:t xml:space="preserve">Python </w:t>
-      </w:r>
-      <w:r>
-        <w:t xml:space="preserve">и </w:t>
-      </w:r>
-      <w:r>
-        <w:rPr>
-          <w:lang w:val="en-US"/>
-        </w:rPr>
-        <w:t>Verilog</w:t>
-      </w:r>
-      <w:r>
-        <w:t>.</w:t>
+        <w:t>e</w:t>
+      </w:r>
+      <w:r>
+        <w:t>0-Nano и запущена с подключенной камерой и LCD дисплеем, на который выводилось изображение.</w:t>
       </w:r>
     </w:p>
     <w:p/>
@@ -2198,25 +2132,13 @@
           <w:szCs w:val="28"/>
         </w:rPr>
       </w:pPr>
-      <w:bookmarkStart w:id="6" w:name="_Toc32828626"/>
-      <w:bookmarkStart w:id="7" w:name="_Toc95823326"/>
-      <w:commentRangeStart w:id="8"/>
-      <w:r>
-        <w:t xml:space="preserve">Список </w:t>
-      </w:r>
-      <w:commentRangeEnd w:id="8"/>
-      <w:r>
-        <w:rPr>
-          <w:rStyle w:val="af1"/>
-          <w:rFonts w:eastAsiaTheme="minorHAnsi" w:cs="Times New Roman"/>
-        </w:rPr>
-        <w:commentReference w:id="8"/>
-      </w:r>
-      <w:r>
-        <w:t>литературы</w:t>
-      </w:r>
-      <w:bookmarkEnd w:id="6"/>
-      <w:bookmarkEnd w:id="7"/>
+      <w:bookmarkStart w:id="14" w:name="_Toc32828626"/>
+      <w:bookmarkStart w:id="15" w:name="_Toc101523505"/>
+      <w:r>
+        <w:t>Список литературы</w:t>
+      </w:r>
+      <w:bookmarkEnd w:id="14"/>
+      <w:bookmarkEnd w:id="15"/>
     </w:p>
     <w:p>
       <w:pPr>
@@ -2289,7 +2211,7 @@
       <w:pPr>
         <w:pStyle w:val="2"/>
       </w:pPr>
-      <w:bookmarkStart w:id="9" w:name="_Ref101461680"/>
+      <w:bookmarkStart w:id="16" w:name="_Ref101461680"/>
       <w:r>
         <w:t xml:space="preserve">Запуск нейронной сети </w:t>
       </w:r>
@@ -2352,7 +2274,7 @@
           <w:t>https://docs.google.com/document/d/1VIQyMu8k8y6vo3g0n1pe_v-3JwgqNzK2B6mT7LT_3wQ/edit</w:t>
         </w:r>
       </w:hyperlink>
-      <w:bookmarkEnd w:id="9"/>
+      <w:bookmarkEnd w:id="16"/>
     </w:p>
     <w:sectPr>
       <w:footerReference w:type="default" r:id="rId15"/>
@@ -2368,7 +2290,7 @@
 
 <file path=word/comments.xml><?xml version="1.0" encoding="utf-8"?>
 <w:comments xmlns:wpc="http://schemas.microsoft.com/office/word/2010/wordprocessingCanvas" xmlns:cx="http://schemas.microsoft.com/office/drawing/2014/chartex" xmlns:cx1="http://schemas.microsoft.com/office/drawing/2015/9/8/chartex" xmlns:cx2="http://schemas.microsoft.com/office/drawing/2015/10/21/chartex" xmlns:cx3="http://schemas.microsoft.com/office/drawing/2016/5/9/chartex" xmlns:cx4="http://schemas.microsoft.com/office/drawing/2016/5/10/chartex" xmlns:cx5="http://schemas.microsoft.com/office/drawing/2016/5/11/chartex" xmlns:cx6="http://schemas.microsoft.com/office/drawing/2016/5/12/chartex" xmlns:cx7="http://schemas.microsoft.com/office/drawing/2016/5/13/chartex" xmlns:cx8="http://schemas.microsoft.com/office/drawing/2016/5/14/chartex" xmlns:mc="http://schemas.openxmlformats.org/markup-compatibility/2006" xmlns:aink="http://schemas.microsoft.com/office/drawing/2016/ink" xmlns:am3d="http://schemas.microsoft.com/office/drawing/2017/model3d" xmlns:o="urn:schemas-microsoft-com:office:office" xmlns:r="http://schemas.openxmlformats.org/officeDocument/2006/relationships" xmlns:m="http://schemas.openxmlformats.org/officeDocument/2006/math" xmlns:v="urn:schemas-microsoft-com:vml" xmlns:wp14="http://schemas.microsoft.com/office/word/2010/wordprocessingDrawing" xmlns:wp="http://schemas.openxmlformats.org/drawingml/2006/wordprocessingDrawing" xmlns:w10="urn:schemas-microsoft-com:office:word" xmlns:w="http://schemas.openxmlformats.org/wordprocessingml/2006/main" xmlns:w14="http://schemas.microsoft.com/office/word/2010/wordml" xmlns:w15="http://schemas.microsoft.com/office/word/2012/wordml" xmlns:w16cex="http://schemas.microsoft.com/office/word/2018/wordml/cex" xmlns:w16cid="http://schemas.microsoft.com/office/word/2016/wordml/cid" xmlns:w16="http://schemas.microsoft.com/office/word/2018/wordml" xmlns:w16sdtdh="http://schemas.microsoft.com/office/word/2020/wordml/sdtdatahash" xmlns:w16se="http://schemas.microsoft.com/office/word/2015/wordml/symex" xmlns:wpg="http://schemas.microsoft.com/office/word/2010/wordprocessingGroup" xmlns:wpi="http://schemas.microsoft.com/office/word/2010/wordprocessingInk" xmlns:wne="http://schemas.microsoft.com/office/word/2006/wordml" xmlns:wps="http://schemas.microsoft.com/office/word/2010/wordprocessingShape" mc:Ignorable="w14 w15 w16se w16cid w16 w16cex w16sdtdh wp14">
-  <w:comment w:id="0" w:author="Радислав Власов" w:date="2022-04-21T22:05:00Z" w:initials="РВ">
+  <w:comment w:id="2" w:author="Радислав Власов" w:date="2022-04-22T11:18:00Z" w:initials="РВ">
     <w:p>
       <w:pPr>
         <w:pStyle w:val="af2"/>
@@ -2380,12 +2302,48 @@
         <w:annotationRef/>
       </w:r>
       <w:r>
+        <w:t xml:space="preserve">Через </w:t>
+      </w:r>
+      <w:r>
+        <w:rPr>
+          <w:lang w:val="en-US"/>
+        </w:rPr>
+        <w:t>pip</w:t>
+      </w:r>
+      <w:r>
+        <w:t xml:space="preserve"> </w:t>
+      </w:r>
+      <w:r>
+        <w:rPr>
+          <w:lang w:val="en-US"/>
+        </w:rPr>
+        <w:t>tensorflow</w:t>
+      </w:r>
+      <w:r>
+        <w:t xml:space="preserve"> </w:t>
+      </w:r>
+      <w:r>
+        <w:t>не устанавливался.</w:t>
+      </w:r>
+    </w:p>
+  </w:comment>
+  <w:comment w:id="3" w:author="Радислав Власов" w:date="2022-04-21T22:05:00Z" w:initials="РВ">
+    <w:p>
+      <w:pPr>
+        <w:pStyle w:val="af2"/>
+      </w:pPr>
+      <w:r>
         <w:rPr>
           <w:rStyle w:val="af1"/>
         </w:rPr>
+        <w:annotationRef/>
+      </w:r>
+      <w:r>
+        <w:rPr>
+          <w:rStyle w:val="af1"/>
+        </w:rPr>
         <w:t xml:space="preserve">Выдает список окружений </w:t>
       </w:r>
-      <w:proofErr w:type="spellStart"/>
       <w:r>
         <w:rPr>
           <w:rStyle w:val="af1"/>
@@ -2393,10 +2351,9 @@
         </w:rPr>
         <w:t>conda</w:t>
       </w:r>
-      <w:proofErr w:type="spellEnd"/>
     </w:p>
   </w:comment>
-  <w:comment w:id="1" w:author="Радислав Власов" w:date="2022-04-21T22:06:00Z" w:initials="РВ">
+  <w:comment w:id="4" w:author="Радислав Власов" w:date="2022-04-21T22:06:00Z" w:initials="РВ">
     <w:p>
       <w:pPr>
         <w:pStyle w:val="af2"/>
@@ -2415,7 +2372,7 @@
       </w:r>
     </w:p>
   </w:comment>
-  <w:comment w:id="2" w:author="Радислав Власов" w:date="2022-04-21T22:41:00Z" w:initials="РВ">
+  <w:comment w:id="5" w:author="Радислав Власов" w:date="2022-04-21T22:41:00Z" w:initials="РВ">
     <w:p>
       <w:pPr>
         <w:pStyle w:val="af2"/>
@@ -2426,14 +2383,12 @@
         </w:rPr>
         <w:annotationRef/>
       </w:r>
-      <w:proofErr w:type="spellStart"/>
       <w:r>
         <w:rPr>
           <w:lang w:val="en-US"/>
         </w:rPr>
         <w:t>conda</w:t>
       </w:r>
-      <w:proofErr w:type="spellEnd"/>
       <w:r>
         <w:t xml:space="preserve"> </w:t>
       </w:r>
@@ -2449,14 +2404,12 @@
       <w:r>
         <w:t xml:space="preserve">, кроме </w:t>
       </w:r>
-      <w:proofErr w:type="spellStart"/>
       <w:r>
         <w:rPr>
           <w:lang w:val="en-US"/>
         </w:rPr>
         <w:t>tensorflow</w:t>
       </w:r>
-      <w:proofErr w:type="spellEnd"/>
       <w:r>
         <w:t xml:space="preserve">, который не устанавливается </w:t>
       </w:r>
@@ -2471,7 +2424,7 @@
       </w:r>
     </w:p>
   </w:comment>
-  <w:comment w:id="5" w:author="Радислав Власов" w:date="2022-04-20T20:08:00Z" w:initials="РВ">
+  <w:comment w:id="10" w:author="Радислав Власов" w:date="2022-04-22T11:58:00Z" w:initials="РВ">
     <w:p>
       <w:pPr>
         <w:pStyle w:val="af2"/>
@@ -2483,23 +2436,25 @@
         <w:annotationRef/>
       </w:r>
       <w:r>
-        <w:t>Переписать</w:t>
-      </w:r>
-    </w:p>
-  </w:comment>
-  <w:comment w:id="8" w:author="Радислав Власов" w:date="2022-04-20T20:09:00Z" w:initials="РВ">
-    <w:p>
-      <w:pPr>
-        <w:pStyle w:val="af2"/>
-      </w:pPr>
-      <w:r>
-        <w:rPr>
-          <w:rStyle w:val="af1"/>
-        </w:rPr>
-        <w:annotationRef/>
-      </w:r>
-      <w:r>
-        <w:t>Дополнить</w:t>
+        <w:rPr>
+          <w:lang w:val="en-US"/>
+        </w:rPr>
+        <w:t>v</w:t>
+      </w:r>
+      <w:r>
+        <w:rPr>
+          <w:lang w:val="en-US"/>
+        </w:rPr>
+        <w:t>erilog</w:t>
+      </w:r>
+      <w:r>
+        <w:t>/</w:t>
+      </w:r>
+      <w:r>
+        <w:rPr>
+          <w:lang w:val="en-US"/>
+        </w:rPr>
+        <w:t>imp</w:t>
       </w:r>
     </w:p>
   </w:comment>
@@ -2508,31 +2463,31 @@
 
 <file path=word/commentsExtended.xml><?xml version="1.0" encoding="utf-8"?>
 <w15:commentsEx xmlns:wpc="http://schemas.microsoft.com/office/word/2010/wordprocessingCanvas" xmlns:cx="http://schemas.microsoft.com/office/drawing/2014/chartex" xmlns:cx1="http://schemas.microsoft.com/office/drawing/2015/9/8/chartex" xmlns:cx2="http://schemas.microsoft.com/office/drawing/2015/10/21/chartex" xmlns:cx3="http://schemas.microsoft.com/office/drawing/2016/5/9/chartex" xmlns:cx4="http://schemas.microsoft.com/office/drawing/2016/5/10/chartex" xmlns:cx5="http://schemas.microsoft.com/office/drawing/2016/5/11/chartex" xmlns:cx6="http://schemas.microsoft.com/office/drawing/2016/5/12/chartex" xmlns:cx7="http://schemas.microsoft.com/office/drawing/2016/5/13/chartex" xmlns:cx8="http://schemas.microsoft.com/office/drawing/2016/5/14/chartex" xmlns:mc="http://schemas.openxmlformats.org/markup-compatibility/2006" xmlns:aink="http://schemas.microsoft.com/office/drawing/2016/ink" xmlns:am3d="http://schemas.microsoft.com/office/drawing/2017/model3d" xmlns:o="urn:schemas-microsoft-com:office:office" xmlns:r="http://schemas.openxmlformats.org/officeDocument/2006/relationships" xmlns:m="http://schemas.openxmlformats.org/officeDocument/2006/math" xmlns:v="urn:schemas-microsoft-com:vml" xmlns:wp14="http://schemas.microsoft.com/office/word/2010/wordprocessingDrawing" xmlns:wp="http://schemas.openxmlformats.org/drawingml/2006/wordprocessingDrawing" xmlns:w10="urn:schemas-microsoft-com:office:word" xmlns:w="http://schemas.openxmlformats.org/wordprocessingml/2006/main" xmlns:w14="http://schemas.microsoft.com/office/word/2010/wordml" xmlns:w15="http://schemas.microsoft.com/office/word/2012/wordml" xmlns:w16cex="http://schemas.microsoft.com/office/word/2018/wordml/cex" xmlns:w16cid="http://schemas.microsoft.com/office/word/2016/wordml/cid" xmlns:w16="http://schemas.microsoft.com/office/word/2018/wordml" xmlns:w16sdtdh="http://schemas.microsoft.com/office/word/2020/wordml/sdtdatahash" xmlns:w16se="http://schemas.microsoft.com/office/word/2015/wordml/symex" xmlns:wpg="http://schemas.microsoft.com/office/word/2010/wordprocessingGroup" xmlns:wpi="http://schemas.microsoft.com/office/word/2010/wordprocessingInk" xmlns:wne="http://schemas.microsoft.com/office/word/2006/wordml" xmlns:wps="http://schemas.microsoft.com/office/word/2010/wordprocessingShape" mc:Ignorable="w14 w15 w16se w16cid w16 w16cex w16sdtdh wp14">
+  <w15:commentEx w15:paraId="18C80A89" w15:done="0"/>
   <w15:commentEx w15:paraId="117E110C" w15:done="0"/>
   <w15:commentEx w15:paraId="01978C02" w15:done="0"/>
   <w15:commentEx w15:paraId="28B2FA1B" w15:done="0"/>
-  <w15:commentEx w15:paraId="3DF5D5C1" w15:done="0"/>
-  <w15:commentEx w15:paraId="3AD29A62" w15:done="0"/>
+  <w15:commentEx w15:paraId="171ECB44" w15:done="0"/>
 </w15:commentsEx>
 </file>
 
 <file path=word/commentsExtensible.xml><?xml version="1.0" encoding="utf-8"?>
 <w16cex:commentsExtensible xmlns:wpc="http://schemas.microsoft.com/office/word/2010/wordprocessingCanvas" xmlns:cx="http://schemas.microsoft.com/office/drawing/2014/chartex" xmlns:cx1="http://schemas.microsoft.com/office/drawing/2015/9/8/chartex" xmlns:cx2="http://schemas.microsoft.com/office/drawing/2015/10/21/chartex" xmlns:cx3="http://schemas.microsoft.com/office/drawing/2016/5/9/chartex" xmlns:cx4="http://schemas.microsoft.com/office/drawing/2016/5/10/chartex" xmlns:cx5="http://schemas.microsoft.com/office/drawing/2016/5/11/chartex" xmlns:cx6="http://schemas.microsoft.com/office/drawing/2016/5/12/chartex" xmlns:cx7="http://schemas.microsoft.com/office/drawing/2016/5/13/chartex" xmlns:cx8="http://schemas.microsoft.com/office/drawing/2016/5/14/chartex" xmlns:mc="http://schemas.openxmlformats.org/markup-compatibility/2006" xmlns:aink="http://schemas.microsoft.com/office/drawing/2016/ink" xmlns:am3d="http://schemas.microsoft.com/office/drawing/2017/model3d" xmlns:o="urn:schemas-microsoft-com:office:office" xmlns:r="http://schemas.openxmlformats.org/officeDocument/2006/relationships" xmlns:m="http://schemas.openxmlformats.org/officeDocument/2006/math" xmlns:v="urn:schemas-microsoft-com:vml" xmlns:wp14="http://schemas.microsoft.com/office/word/2010/wordprocessingDrawing" xmlns:wp="http://schemas.openxmlformats.org/drawingml/2006/wordprocessingDrawing" xmlns:w10="urn:schemas-microsoft-com:office:word" xmlns:w="http://schemas.openxmlformats.org/wordprocessingml/2006/main" xmlns:w14="http://schemas.microsoft.com/office/word/2010/wordml" xmlns:w15="http://schemas.microsoft.com/office/word/2012/wordml" xmlns:w16cex="http://schemas.microsoft.com/office/word/2018/wordml/cex" xmlns:w16cid="http://schemas.microsoft.com/office/word/2016/wordml/cid" xmlns:w16="http://schemas.microsoft.com/office/word/2018/wordml" xmlns:w16sdtdh="http://schemas.microsoft.com/office/word/2020/wordml/sdtdatahash" xmlns:w16se="http://schemas.microsoft.com/office/word/2015/wordml/symex" xmlns:wpg="http://schemas.microsoft.com/office/word/2010/wordprocessingGroup" xmlns:wpi="http://schemas.microsoft.com/office/word/2010/wordprocessingInk" xmlns:wne="http://schemas.microsoft.com/office/word/2006/wordml" xmlns:wps="http://schemas.microsoft.com/office/word/2010/wordprocessingShape" mc:Ignorable="w14 w15 w16se w16cid w16 w16cex w16sdtdh wp14">
+  <w16cex:commentExtensible w16cex:durableId="260D0DA0" w16cex:dateUtc="2022-04-22T08:18:00Z"/>
   <w16cex:commentExtensible w16cex:durableId="260C53BA" w16cex:dateUtc="2022-04-21T19:05:00Z"/>
   <w16cex:commentExtensible w16cex:durableId="260C53E8" w16cex:dateUtc="2022-04-21T19:06:00Z"/>
   <w16cex:commentExtensible w16cex:durableId="260C5C12" w16cex:dateUtc="2022-04-21T19:41:00Z"/>
-  <w16cex:commentExtensible w16cex:durableId="260AE6C6" w16cex:dateUtc="2022-04-20T17:08:00Z"/>
-  <w16cex:commentExtensible w16cex:durableId="260AE6E8" w16cex:dateUtc="2022-04-20T17:09:00Z"/>
+  <w16cex:commentExtensible w16cex:durableId="260D1754" w16cex:dateUtc="2022-04-22T08:58:00Z"/>
 </w16cex:commentsExtensible>
 </file>
 
 <file path=word/commentsIds.xml><?xml version="1.0" encoding="utf-8"?>
 <w16cid:commentsIds xmlns:wpc="http://schemas.microsoft.com/office/word/2010/wordprocessingCanvas" xmlns:cx="http://schemas.microsoft.com/office/drawing/2014/chartex" xmlns:cx1="http://schemas.microsoft.com/office/drawing/2015/9/8/chartex" xmlns:cx2="http://schemas.microsoft.com/office/drawing/2015/10/21/chartex" xmlns:cx3="http://schemas.microsoft.com/office/drawing/2016/5/9/chartex" xmlns:cx4="http://schemas.microsoft.com/office/drawing/2016/5/10/chartex" xmlns:cx5="http://schemas.microsoft.com/office/drawing/2016/5/11/chartex" xmlns:cx6="http://schemas.microsoft.com/office/drawing/2016/5/12/chartex" xmlns:cx7="http://schemas.microsoft.com/office/drawing/2016/5/13/chartex" xmlns:cx8="http://schemas.microsoft.com/office/drawing/2016/5/14/chartex" xmlns:mc="http://schemas.openxmlformats.org/markup-compatibility/2006" xmlns:aink="http://schemas.microsoft.com/office/drawing/2016/ink" xmlns:am3d="http://schemas.microsoft.com/office/drawing/2017/model3d" xmlns:o="urn:schemas-microsoft-com:office:office" xmlns:r="http://schemas.openxmlformats.org/officeDocument/2006/relationships" xmlns:m="http://schemas.openxmlformats.org/officeDocument/2006/math" xmlns:v="urn:schemas-microsoft-com:vml" xmlns:wp14="http://schemas.microsoft.com/office/word/2010/wordprocessingDrawing" xmlns:wp="http://schemas.openxmlformats.org/drawingml/2006/wordprocessingDrawing" xmlns:w10="urn:schemas-microsoft-com:office:word" xmlns:w="http://schemas.openxmlformats.org/wordprocessingml/2006/main" xmlns:w14="http://schemas.microsoft.com/office/word/2010/wordml" xmlns:w15="http://schemas.microsoft.com/office/word/2012/wordml" xmlns:w16cex="http://schemas.microsoft.com/office/word/2018/wordml/cex" xmlns:w16cid="http://schemas.microsoft.com/office/word/2016/wordml/cid" xmlns:w16="http://schemas.microsoft.com/office/word/2018/wordml" xmlns:w16sdtdh="http://schemas.microsoft.com/office/word/2020/wordml/sdtdatahash" xmlns:w16se="http://schemas.microsoft.com/office/word/2015/wordml/symex" xmlns:wpg="http://schemas.microsoft.com/office/word/2010/wordprocessingGroup" xmlns:wpi="http://schemas.microsoft.com/office/word/2010/wordprocessingInk" xmlns:wne="http://schemas.microsoft.com/office/word/2006/wordml" xmlns:wps="http://schemas.microsoft.com/office/word/2010/wordprocessingShape" mc:Ignorable="w14 w15 w16se w16cid w16 w16cex w16sdtdh wp14">
+  <w16cid:commentId w16cid:paraId="18C80A89" w16cid:durableId="260D0DA0"/>
   <w16cid:commentId w16cid:paraId="117E110C" w16cid:durableId="260C53BA"/>
   <w16cid:commentId w16cid:paraId="01978C02" w16cid:durableId="260C53E8"/>
   <w16cid:commentId w16cid:paraId="28B2FA1B" w16cid:durableId="260C5C12"/>
-  <w16cid:commentId w16cid:paraId="3DF5D5C1" w16cid:durableId="260AE6C6"/>
-  <w16cid:commentId w16cid:paraId="3AD29A62" w16cid:durableId="260AE6E8"/>
+  <w16cid:commentId w16cid:paraId="171ECB44" w16cid:durableId="260D1754"/>
 </w16cid:commentsIds>
 </file>
 

</xml_diff>